<commit_message>
AdnRevitApiLabsXtra Updated to 2019
</commit_message>
<xml_diff>
--- a/2_Revit_UI_API/DocsCS/Revit Ui Lab2 - Selection.docx
+++ b/2_Revit_UI_API/DocsCS/Revit Ui Lab2 - Selection.docx
@@ -1,6 +1,6 @@
 
 <file path=word/document.xml><?xml version="1.0" encoding="utf-8"?>
-<w:document xmlns:wpc="http://schemas.microsoft.com/office/word/2010/wordprocessingCanvas" xmlns:mc="http://schemas.openxmlformats.org/markup-compatibility/2006" xmlns:o="urn:schemas-microsoft-com:office:office" xmlns:r="http://schemas.openxmlformats.org/officeDocument/2006/relationships" xmlns:m="http://schemas.openxmlformats.org/officeDocument/2006/math" xmlns:v="urn:schemas-microsoft-com:vml" xmlns:wp14="http://schemas.microsoft.com/office/word/2010/wordprocessingDrawing" xmlns:wp="http://schemas.openxmlformats.org/drawingml/2006/wordprocessingDrawing" xmlns:w10="urn:schemas-microsoft-com:office:word" xmlns:w="http://schemas.openxmlformats.org/wordprocessingml/2006/main" xmlns:w14="http://schemas.microsoft.com/office/word/2010/wordml" xmlns:w15="http://schemas.microsoft.com/office/word/2012/wordml" xmlns:wpg="http://schemas.microsoft.com/office/word/2010/wordprocessingGroup" xmlns:wpi="http://schemas.microsoft.com/office/word/2010/wordprocessingInk" xmlns:wne="http://schemas.microsoft.com/office/word/2006/wordml" xmlns:wps="http://schemas.microsoft.com/office/word/2010/wordprocessingShape" mc:Ignorable="w14 w15 wp14">
+<w:document xmlns:wpc="http://schemas.microsoft.com/office/word/2010/wordprocessingCanvas" xmlns:cx="http://schemas.microsoft.com/office/drawing/2014/chartex" xmlns:cx1="http://schemas.microsoft.com/office/drawing/2015/9/8/chartex" xmlns:cx2="http://schemas.microsoft.com/office/drawing/2015/10/21/chartex" xmlns:cx3="http://schemas.microsoft.com/office/drawing/2016/5/9/chartex" xmlns:cx4="http://schemas.microsoft.com/office/drawing/2016/5/10/chartex" xmlns:cx5="http://schemas.microsoft.com/office/drawing/2016/5/11/chartex" xmlns:cx6="http://schemas.microsoft.com/office/drawing/2016/5/12/chartex" xmlns:cx7="http://schemas.microsoft.com/office/drawing/2016/5/13/chartex" xmlns:cx8="http://schemas.microsoft.com/office/drawing/2016/5/14/chartex" xmlns:mc="http://schemas.openxmlformats.org/markup-compatibility/2006" xmlns:aink="http://schemas.microsoft.com/office/drawing/2016/ink" xmlns:am3d="http://schemas.microsoft.com/office/drawing/2017/model3d" xmlns:o="urn:schemas-microsoft-com:office:office" xmlns:r="http://schemas.openxmlformats.org/officeDocument/2006/relationships" xmlns:m="http://schemas.openxmlformats.org/officeDocument/2006/math" xmlns:v="urn:schemas-microsoft-com:vml" xmlns:wp14="http://schemas.microsoft.com/office/word/2010/wordprocessingDrawing" xmlns:wp="http://schemas.openxmlformats.org/drawingml/2006/wordprocessingDrawing" xmlns:w10="urn:schemas-microsoft-com:office:word" xmlns:w="http://schemas.openxmlformats.org/wordprocessingml/2006/main" xmlns:w14="http://schemas.microsoft.com/office/word/2010/wordml" xmlns:w15="http://schemas.microsoft.com/office/word/2012/wordml" xmlns:w16cid="http://schemas.microsoft.com/office/word/2016/wordml/cid" xmlns:w16se="http://schemas.microsoft.com/office/word/2015/wordml/symex" xmlns:wpg="http://schemas.microsoft.com/office/word/2010/wordprocessingGroup" xmlns:wpi="http://schemas.microsoft.com/office/word/2010/wordprocessingInk" xmlns:wne="http://schemas.microsoft.com/office/word/2006/wordml" xmlns:wps="http://schemas.microsoft.com/office/word/2010/wordprocessingShape" mc:Ignorable="w14 w15 w16se w16cid wp14">
   <w:body>
     <w:p>
       <w:pPr>
@@ -132,8 +132,19 @@
         <w:jc w:val="right"/>
       </w:pPr>
       <w:r>
-        <w:t>Last updated Date : March 13, 2014</w:t>
-      </w:r>
+        <w:t xml:space="preserve">Last updated Date : March </w:t>
+      </w:r>
+      <w:r>
+        <w:t>0</w:t>
+      </w:r>
+      <w:r>
+        <w:t>3, 201</w:t>
+      </w:r>
+      <w:r>
+        <w:t>8</w:t>
+      </w:r>
+      <w:bookmarkStart w:id="0" w:name="_GoBack"/>
+      <w:bookmarkEnd w:id="0"/>
     </w:p>
     <w:p>
       <w:r>
@@ -164,8 +175,8 @@
       </w:r>
     </w:p>
     <w:p>
-      <w:bookmarkStart w:id="0" w:name="OLE_LINK1"/>
-      <w:bookmarkStart w:id="1" w:name="OLE_LINK2"/>
+      <w:bookmarkStart w:id="1" w:name="OLE_LINK1"/>
+      <w:bookmarkStart w:id="2" w:name="OLE_LINK2"/>
       <w:r>
         <w:rPr>
           <w:b/>
@@ -212,8 +223,8 @@
         <w:t>Select an object/objects/point</w:t>
       </w:r>
     </w:p>
-    <w:bookmarkEnd w:id="0"/>
     <w:bookmarkEnd w:id="1"/>
+    <w:bookmarkEnd w:id="2"/>
     <w:p>
       <w:pPr>
         <w:pStyle w:val="ListParagraph"/>
@@ -538,7 +549,6 @@
         <w:ind w:left="720"/>
       </w:pPr>
       <w:r>
-        <w:lastRenderedPageBreak/>
         <w:t>Autodesk.Revit.UI</w:t>
       </w:r>
     </w:p>
@@ -1510,7 +1520,6 @@
         <w:pStyle w:val="Code"/>
       </w:pPr>
       <w:r>
-        <w:lastRenderedPageBreak/>
         <w:t xml:space="preserve">    }</w:t>
       </w:r>
     </w:p>
@@ -3093,7 +3102,16 @@
           <w:sz w:val="19"/>
           <w:szCs w:val="19"/>
         </w:rPr>
-        <w:t xml:space="preserve">  </w:t>
+        <w:t xml:space="preserve">  ICollection</w:t>
+      </w:r>
+      <w:r>
+        <w:rPr>
+          <w:rFonts w:ascii="Consolas" w:hAnsi="Consolas" w:cs="Consolas"/>
+          <w:color w:val="000000"/>
+          <w:sz w:val="19"/>
+          <w:szCs w:val="19"/>
+        </w:rPr>
+        <w:t>&lt;</w:t>
       </w:r>
       <w:r>
         <w:rPr>
@@ -3102,7 +3120,7 @@
           <w:sz w:val="19"/>
           <w:szCs w:val="19"/>
         </w:rPr>
-        <w:t>ICollection</w:t>
+        <w:t>ElementId</w:t>
       </w:r>
       <w:r>
         <w:rPr>
@@ -3111,16 +3129,38 @@
           <w:sz w:val="19"/>
           <w:szCs w:val="19"/>
         </w:rPr>
-        <w:t>&lt;</w:t>
-      </w:r>
-      <w:r>
-        <w:rPr>
-          <w:rFonts w:ascii="Consolas" w:hAnsi="Consolas" w:cs="Consolas"/>
-          <w:color w:val="2B91AF"/>
-          <w:sz w:val="19"/>
-          <w:szCs w:val="19"/>
-        </w:rPr>
-        <w:t>ElementId</w:t>
+        <w:t>&gt; selectedElementIds = _uiDoc.Selection.GetElementIds();</w:t>
+      </w:r>
+    </w:p>
+    <w:p>
+      <w:pPr>
+        <w:widowControl w:val="0"/>
+        <w:shd w:val="pct10" w:color="auto" w:fill="auto"/>
+        <w:autoSpaceDE w:val="0"/>
+        <w:autoSpaceDN w:val="0"/>
+        <w:adjustRightInd w:val="0"/>
+        <w:spacing w:after="0" w:line="240" w:lineRule="auto"/>
+        <w:rPr>
+          <w:rFonts w:ascii="Courier New" w:hAnsi="Courier New" w:cs="Courier New"/>
+          <w:sz w:val="20"/>
+          <w:szCs w:val="19"/>
+        </w:rPr>
+      </w:pPr>
+      <w:r>
+        <w:rPr>
+          <w:rFonts w:ascii="Courier New" w:hAnsi="Courier New" w:cs="Courier New"/>
+          <w:sz w:val="20"/>
+          <w:szCs w:val="19"/>
+        </w:rPr>
+        <w:t xml:space="preserve">  </w:t>
+      </w:r>
+      <w:r>
+        <w:rPr>
+          <w:rFonts w:ascii="Courier New" w:hAnsi="Courier New" w:cs="Courier New"/>
+          <w:sz w:val="20"/>
+          <w:szCs w:val="19"/>
+        </w:rPr>
+        <w:t>ShowElementList(</w:t>
       </w:r>
       <w:r>
         <w:rPr>
@@ -3129,48 +3169,15 @@
           <w:sz w:val="19"/>
           <w:szCs w:val="19"/>
         </w:rPr>
-        <w:t>&gt; selectedElementIds = _uiDoc.Selection.GetElementIds();</w:t>
-      </w:r>
-    </w:p>
-    <w:p>
-      <w:pPr>
-        <w:widowControl w:val="0"/>
-        <w:shd w:val="pct10" w:color="auto" w:fill="auto"/>
-        <w:autoSpaceDE w:val="0"/>
-        <w:autoSpaceDN w:val="0"/>
-        <w:adjustRightInd w:val="0"/>
-        <w:spacing w:after="0" w:line="240" w:lineRule="auto"/>
-        <w:rPr>
-          <w:rFonts w:ascii="Courier New" w:hAnsi="Courier New" w:cs="Courier New"/>
-          <w:sz w:val="20"/>
-          <w:szCs w:val="19"/>
-        </w:rPr>
-      </w:pPr>
-      <w:r>
-        <w:rPr>
-          <w:rFonts w:ascii="Courier New" w:hAnsi="Courier New" w:cs="Courier New"/>
-          <w:sz w:val="20"/>
-          <w:szCs w:val="19"/>
-        </w:rPr>
-        <w:t xml:space="preserve">  </w:t>
-      </w:r>
-      <w:r>
-        <w:rPr>
-          <w:rFonts w:ascii="Courier New" w:hAnsi="Courier New" w:cs="Courier New"/>
-          <w:sz w:val="20"/>
-          <w:szCs w:val="19"/>
-        </w:rPr>
-        <w:t>ShowEleme</w:t>
-      </w:r>
-      <w:bookmarkStart w:id="2" w:name="_GoBack"/>
-      <w:bookmarkEnd w:id="2"/>
-      <w:r>
-        <w:rPr>
-          <w:rFonts w:ascii="Courier New" w:hAnsi="Courier New" w:cs="Courier New"/>
-          <w:sz w:val="20"/>
-          <w:szCs w:val="19"/>
-        </w:rPr>
-        <w:t xml:space="preserve">ntList( selSet, </w:t>
+        <w:t>selectedElementIds</w:t>
+      </w:r>
+      <w:r>
+        <w:rPr>
+          <w:rFonts w:ascii="Courier New" w:hAnsi="Courier New" w:cs="Courier New"/>
+          <w:sz w:val="20"/>
+          <w:szCs w:val="19"/>
+        </w:rPr>
+        <w:t xml:space="preserve">, </w:t>
       </w:r>
       <w:r>
         <w:rPr>
@@ -3259,9 +3266,8 @@
           <w:noProof/>
           <w:lang w:eastAsia="zh-CN"/>
         </w:rPr>
-        <w:lastRenderedPageBreak/>
         <w:drawing>
-          <wp:inline distT="0" distB="0" distL="0" distR="0">
+          <wp:inline distT="0" distB="0" distL="0" distR="0" wp14:anchorId="06A254A0" wp14:editId="1C954469">
             <wp:extent cx="4762500" cy="1809750"/>
             <wp:effectExtent l="25400" t="0" r="0" b="0"/>
             <wp:docPr id="1" name="Picture 0" descr="Selection.png"/>
@@ -5924,7 +5930,6 @@
           <w:sz w:val="20"/>
           <w:szCs w:val="19"/>
         </w:rPr>
-        <w:lastRenderedPageBreak/>
         <w:t xml:space="preserve">      }</w:t>
       </w:r>
     </w:p>
@@ -7159,7 +7164,6 @@
           <w:sz w:val="20"/>
           <w:szCs w:val="19"/>
         </w:rPr>
-        <w:lastRenderedPageBreak/>
         <w:t xml:space="preserve">  </w:t>
       </w:r>
       <w:r>
@@ -8369,7 +8373,6 @@
         </w:numPr>
       </w:pPr>
       <w:r>
-        <w:lastRenderedPageBreak/>
         <w:t>Create a roof for the house</w:t>
       </w:r>
     </w:p>
@@ -8498,8 +8501,8 @@
 </file>
 
 <file path=word/numbering.xml><?xml version="1.0" encoding="utf-8"?>
-<w:numbering xmlns:wpc="http://schemas.microsoft.com/office/word/2010/wordprocessingCanvas" xmlns:mc="http://schemas.openxmlformats.org/markup-compatibility/2006" xmlns:o="urn:schemas-microsoft-com:office:office" xmlns:r="http://schemas.openxmlformats.org/officeDocument/2006/relationships" xmlns:m="http://schemas.openxmlformats.org/officeDocument/2006/math" xmlns:v="urn:schemas-microsoft-com:vml" xmlns:wp14="http://schemas.microsoft.com/office/word/2010/wordprocessingDrawing" xmlns:wp="http://schemas.openxmlformats.org/drawingml/2006/wordprocessingDrawing" xmlns:w10="urn:schemas-microsoft-com:office:word" xmlns:w="http://schemas.openxmlformats.org/wordprocessingml/2006/main" xmlns:w14="http://schemas.microsoft.com/office/word/2010/wordml" xmlns:w15="http://schemas.microsoft.com/office/word/2012/wordml" xmlns:wpg="http://schemas.microsoft.com/office/word/2010/wordprocessingGroup" xmlns:wpi="http://schemas.microsoft.com/office/word/2010/wordprocessingInk" xmlns:wne="http://schemas.microsoft.com/office/word/2006/wordml" xmlns:wps="http://schemas.microsoft.com/office/word/2010/wordprocessingShape" mc:Ignorable="w14 w15 wp14">
-  <w:abstractNum w:abstractNumId="0">
+<w:numbering xmlns:wpc="http://schemas.microsoft.com/office/word/2010/wordprocessingCanvas" xmlns:cx="http://schemas.microsoft.com/office/drawing/2014/chartex" xmlns:cx1="http://schemas.microsoft.com/office/drawing/2015/9/8/chartex" xmlns:cx2="http://schemas.microsoft.com/office/drawing/2015/10/21/chartex" xmlns:cx3="http://schemas.microsoft.com/office/drawing/2016/5/9/chartex" xmlns:cx4="http://schemas.microsoft.com/office/drawing/2016/5/10/chartex" xmlns:cx5="http://schemas.microsoft.com/office/drawing/2016/5/11/chartex" xmlns:cx6="http://schemas.microsoft.com/office/drawing/2016/5/12/chartex" xmlns:cx7="http://schemas.microsoft.com/office/drawing/2016/5/13/chartex" xmlns:cx8="http://schemas.microsoft.com/office/drawing/2016/5/14/chartex" xmlns:mc="http://schemas.openxmlformats.org/markup-compatibility/2006" xmlns:aink="http://schemas.microsoft.com/office/drawing/2016/ink" xmlns:am3d="http://schemas.microsoft.com/office/drawing/2017/model3d" xmlns:o="urn:schemas-microsoft-com:office:office" xmlns:r="http://schemas.openxmlformats.org/officeDocument/2006/relationships" xmlns:m="http://schemas.openxmlformats.org/officeDocument/2006/math" xmlns:v="urn:schemas-microsoft-com:vml" xmlns:wp14="http://schemas.microsoft.com/office/word/2010/wordprocessingDrawing" xmlns:wp="http://schemas.openxmlformats.org/drawingml/2006/wordprocessingDrawing" xmlns:w10="urn:schemas-microsoft-com:office:word" xmlns:w="http://schemas.openxmlformats.org/wordprocessingml/2006/main" xmlns:w14="http://schemas.microsoft.com/office/word/2010/wordml" xmlns:w15="http://schemas.microsoft.com/office/word/2012/wordml" xmlns:w16cid="http://schemas.microsoft.com/office/word/2016/wordml/cid" xmlns:w16se="http://schemas.microsoft.com/office/word/2015/wordml/symex" xmlns:wpg="http://schemas.microsoft.com/office/word/2010/wordprocessingGroup" xmlns:wpi="http://schemas.microsoft.com/office/word/2010/wordprocessingInk" xmlns:wne="http://schemas.microsoft.com/office/word/2006/wordml" xmlns:wps="http://schemas.microsoft.com/office/word/2010/wordprocessingShape" mc:Ignorable="w14 w15 w16se w16cid wp14">
+  <w:abstractNum w:abstractNumId="0" w15:restartNumberingAfterBreak="0">
     <w:nsid w:val="010B2B6F"/>
     <w:multiLevelType w:val="hybridMultilevel"/>
     <w:tmpl w:val="5C5EFBDC"/>
@@ -8612,7 +8615,7 @@
       </w:rPr>
     </w:lvl>
   </w:abstractNum>
-  <w:abstractNum w:abstractNumId="1">
+  <w:abstractNum w:abstractNumId="1" w15:restartNumberingAfterBreak="0">
     <w:nsid w:val="012B0A6D"/>
     <w:multiLevelType w:val="hybridMultilevel"/>
     <w:tmpl w:val="3E025C28"/>
@@ -8725,7 +8728,7 @@
       </w:rPr>
     </w:lvl>
   </w:abstractNum>
-  <w:abstractNum w:abstractNumId="2">
+  <w:abstractNum w:abstractNumId="2" w15:restartNumberingAfterBreak="0">
     <w:nsid w:val="012F191E"/>
     <w:multiLevelType w:val="multilevel"/>
     <w:tmpl w:val="E33C2648"/>
@@ -8846,7 +8849,7 @@
       </w:rPr>
     </w:lvl>
   </w:abstractNum>
-  <w:abstractNum w:abstractNumId="3">
+  <w:abstractNum w:abstractNumId="3" w15:restartNumberingAfterBreak="0">
     <w:nsid w:val="06FD4F09"/>
     <w:multiLevelType w:val="hybridMultilevel"/>
     <w:tmpl w:val="510A67FE"/>
@@ -8935,7 +8938,7 @@
       </w:pPr>
     </w:lvl>
   </w:abstractNum>
-  <w:abstractNum w:abstractNumId="4">
+  <w:abstractNum w:abstractNumId="4" w15:restartNumberingAfterBreak="0">
     <w:nsid w:val="0D830551"/>
     <w:multiLevelType w:val="hybridMultilevel"/>
     <w:tmpl w:val="2BF00F1C"/>
@@ -9048,7 +9051,7 @@
       </w:rPr>
     </w:lvl>
   </w:abstractNum>
-  <w:abstractNum w:abstractNumId="5">
+  <w:abstractNum w:abstractNumId="5" w15:restartNumberingAfterBreak="0">
     <w:nsid w:val="0EC136CF"/>
     <w:multiLevelType w:val="hybridMultilevel"/>
     <w:tmpl w:val="BFCEC002"/>
@@ -9161,7 +9164,7 @@
       </w:rPr>
     </w:lvl>
   </w:abstractNum>
-  <w:abstractNum w:abstractNumId="6">
+  <w:abstractNum w:abstractNumId="6" w15:restartNumberingAfterBreak="0">
     <w:nsid w:val="13792C8B"/>
     <w:multiLevelType w:val="hybridMultilevel"/>
     <w:tmpl w:val="082E1C6C"/>
@@ -9247,7 +9250,7 @@
       </w:pPr>
     </w:lvl>
   </w:abstractNum>
-  <w:abstractNum w:abstractNumId="7">
+  <w:abstractNum w:abstractNumId="7" w15:restartNumberingAfterBreak="0">
     <w:nsid w:val="17C62A2C"/>
     <w:multiLevelType w:val="hybridMultilevel"/>
     <w:tmpl w:val="4EC89C8C"/>
@@ -9360,7 +9363,7 @@
       </w:rPr>
     </w:lvl>
   </w:abstractNum>
-  <w:abstractNum w:abstractNumId="8">
+  <w:abstractNum w:abstractNumId="8" w15:restartNumberingAfterBreak="0">
     <w:nsid w:val="18B64473"/>
     <w:multiLevelType w:val="hybridMultilevel"/>
     <w:tmpl w:val="78D63482"/>
@@ -9473,7 +9476,7 @@
       </w:rPr>
     </w:lvl>
   </w:abstractNum>
-  <w:abstractNum w:abstractNumId="9">
+  <w:abstractNum w:abstractNumId="9" w15:restartNumberingAfterBreak="0">
     <w:nsid w:val="1FEE166F"/>
     <w:multiLevelType w:val="hybridMultilevel"/>
     <w:tmpl w:val="A95003CE"/>
@@ -9586,7 +9589,7 @@
       </w:rPr>
     </w:lvl>
   </w:abstractNum>
-  <w:abstractNum w:abstractNumId="10">
+  <w:abstractNum w:abstractNumId="10" w15:restartNumberingAfterBreak="0">
     <w:nsid w:val="254504CE"/>
     <w:multiLevelType w:val="hybridMultilevel"/>
     <w:tmpl w:val="21DC7BC6"/>
@@ -9699,7 +9702,7 @@
       </w:rPr>
     </w:lvl>
   </w:abstractNum>
-  <w:abstractNum w:abstractNumId="11">
+  <w:abstractNum w:abstractNumId="11" w15:restartNumberingAfterBreak="0">
     <w:nsid w:val="286B563A"/>
     <w:multiLevelType w:val="hybridMultilevel"/>
     <w:tmpl w:val="4DD67D4A"/>
@@ -9785,7 +9788,7 @@
       </w:pPr>
     </w:lvl>
   </w:abstractNum>
-  <w:abstractNum w:abstractNumId="12">
+  <w:abstractNum w:abstractNumId="12" w15:restartNumberingAfterBreak="0">
     <w:nsid w:val="2C8D47B2"/>
     <w:multiLevelType w:val="hybridMultilevel"/>
     <w:tmpl w:val="7EAE3F4E"/>
@@ -9898,7 +9901,7 @@
       </w:rPr>
     </w:lvl>
   </w:abstractNum>
-  <w:abstractNum w:abstractNumId="13">
+  <w:abstractNum w:abstractNumId="13" w15:restartNumberingAfterBreak="0">
     <w:nsid w:val="2DD624C6"/>
     <w:multiLevelType w:val="hybridMultilevel"/>
     <w:tmpl w:val="11625A9C"/>
@@ -10011,7 +10014,7 @@
       </w:rPr>
     </w:lvl>
   </w:abstractNum>
-  <w:abstractNum w:abstractNumId="14">
+  <w:abstractNum w:abstractNumId="14" w15:restartNumberingAfterBreak="0">
     <w:nsid w:val="2DE3286A"/>
     <w:multiLevelType w:val="hybridMultilevel"/>
     <w:tmpl w:val="4530C750"/>
@@ -10124,7 +10127,7 @@
       </w:rPr>
     </w:lvl>
   </w:abstractNum>
-  <w:abstractNum w:abstractNumId="15">
+  <w:abstractNum w:abstractNumId="15" w15:restartNumberingAfterBreak="0">
     <w:nsid w:val="3235487E"/>
     <w:multiLevelType w:val="hybridMultilevel"/>
     <w:tmpl w:val="A06CE92E"/>
@@ -10237,7 +10240,7 @@
       </w:rPr>
     </w:lvl>
   </w:abstractNum>
-  <w:abstractNum w:abstractNumId="16">
+  <w:abstractNum w:abstractNumId="16" w15:restartNumberingAfterBreak="0">
     <w:nsid w:val="34705FFA"/>
     <w:multiLevelType w:val="hybridMultilevel"/>
     <w:tmpl w:val="8B08216A"/>
@@ -10350,7 +10353,7 @@
       </w:rPr>
     </w:lvl>
   </w:abstractNum>
-  <w:abstractNum w:abstractNumId="17">
+  <w:abstractNum w:abstractNumId="17" w15:restartNumberingAfterBreak="0">
     <w:nsid w:val="3A61523D"/>
     <w:multiLevelType w:val="hybridMultilevel"/>
     <w:tmpl w:val="4AA279F2"/>
@@ -10463,7 +10466,7 @@
       </w:rPr>
     </w:lvl>
   </w:abstractNum>
-  <w:abstractNum w:abstractNumId="18">
+  <w:abstractNum w:abstractNumId="18" w15:restartNumberingAfterBreak="0">
     <w:nsid w:val="3CAF55F7"/>
     <w:multiLevelType w:val="hybridMultilevel"/>
     <w:tmpl w:val="9A42837E"/>
@@ -10576,7 +10579,7 @@
       </w:rPr>
     </w:lvl>
   </w:abstractNum>
-  <w:abstractNum w:abstractNumId="19">
+  <w:abstractNum w:abstractNumId="19" w15:restartNumberingAfterBreak="0">
     <w:nsid w:val="3E626E7C"/>
     <w:multiLevelType w:val="hybridMultilevel"/>
     <w:tmpl w:val="C2549F26"/>
@@ -10689,7 +10692,7 @@
       </w:rPr>
     </w:lvl>
   </w:abstractNum>
-  <w:abstractNum w:abstractNumId="20">
+  <w:abstractNum w:abstractNumId="20" w15:restartNumberingAfterBreak="0">
     <w:nsid w:val="46D04BB5"/>
     <w:multiLevelType w:val="hybridMultilevel"/>
     <w:tmpl w:val="30963FCE"/>
@@ -10802,7 +10805,7 @@
       </w:rPr>
     </w:lvl>
   </w:abstractNum>
-  <w:abstractNum w:abstractNumId="21">
+  <w:abstractNum w:abstractNumId="21" w15:restartNumberingAfterBreak="0">
     <w:nsid w:val="48DA055B"/>
     <w:multiLevelType w:val="hybridMultilevel"/>
     <w:tmpl w:val="3E9EAE36"/>
@@ -10915,7 +10918,7 @@
       </w:rPr>
     </w:lvl>
   </w:abstractNum>
-  <w:abstractNum w:abstractNumId="22">
+  <w:abstractNum w:abstractNumId="22" w15:restartNumberingAfterBreak="0">
     <w:nsid w:val="4BE55E91"/>
     <w:multiLevelType w:val="hybridMultilevel"/>
     <w:tmpl w:val="C158C190"/>
@@ -11028,7 +11031,7 @@
       </w:rPr>
     </w:lvl>
   </w:abstractNum>
-  <w:abstractNum w:abstractNumId="23">
+  <w:abstractNum w:abstractNumId="23" w15:restartNumberingAfterBreak="0">
     <w:nsid w:val="4E4D3576"/>
     <w:multiLevelType w:val="hybridMultilevel"/>
     <w:tmpl w:val="49B29270"/>
@@ -11141,7 +11144,7 @@
       </w:rPr>
     </w:lvl>
   </w:abstractNum>
-  <w:abstractNum w:abstractNumId="24">
+  <w:abstractNum w:abstractNumId="24" w15:restartNumberingAfterBreak="0">
     <w:nsid w:val="51672AFB"/>
     <w:multiLevelType w:val="hybridMultilevel"/>
     <w:tmpl w:val="C0041028"/>
@@ -11230,7 +11233,7 @@
       </w:pPr>
     </w:lvl>
   </w:abstractNum>
-  <w:abstractNum w:abstractNumId="25">
+  <w:abstractNum w:abstractNumId="25" w15:restartNumberingAfterBreak="0">
     <w:nsid w:val="575B157E"/>
     <w:multiLevelType w:val="hybridMultilevel"/>
     <w:tmpl w:val="8B48E990"/>
@@ -11343,7 +11346,7 @@
       </w:rPr>
     </w:lvl>
   </w:abstractNum>
-  <w:abstractNum w:abstractNumId="26">
+  <w:abstractNum w:abstractNumId="26" w15:restartNumberingAfterBreak="0">
     <w:nsid w:val="59194DB2"/>
     <w:multiLevelType w:val="hybridMultilevel"/>
     <w:tmpl w:val="C2BC55B6"/>
@@ -11456,7 +11459,7 @@
       </w:rPr>
     </w:lvl>
   </w:abstractNum>
-  <w:abstractNum w:abstractNumId="27">
+  <w:abstractNum w:abstractNumId="27" w15:restartNumberingAfterBreak="0">
     <w:nsid w:val="5D0F5702"/>
     <w:multiLevelType w:val="hybridMultilevel"/>
     <w:tmpl w:val="4E743ADC"/>
@@ -11569,7 +11572,7 @@
       </w:rPr>
     </w:lvl>
   </w:abstractNum>
-  <w:abstractNum w:abstractNumId="28">
+  <w:abstractNum w:abstractNumId="28" w15:restartNumberingAfterBreak="0">
     <w:nsid w:val="5F922E37"/>
     <w:multiLevelType w:val="multilevel"/>
     <w:tmpl w:val="0C989E5E"/>
@@ -11690,7 +11693,7 @@
       </w:rPr>
     </w:lvl>
   </w:abstractNum>
-  <w:abstractNum w:abstractNumId="29">
+  <w:abstractNum w:abstractNumId="29" w15:restartNumberingAfterBreak="0">
     <w:nsid w:val="60916040"/>
     <w:multiLevelType w:val="hybridMultilevel"/>
     <w:tmpl w:val="8FE01B7E"/>
@@ -11803,7 +11806,7 @@
       </w:rPr>
     </w:lvl>
   </w:abstractNum>
-  <w:abstractNum w:abstractNumId="30">
+  <w:abstractNum w:abstractNumId="30" w15:restartNumberingAfterBreak="0">
     <w:nsid w:val="648344C4"/>
     <w:multiLevelType w:val="hybridMultilevel"/>
     <w:tmpl w:val="AF38A5F0"/>
@@ -11916,7 +11919,7 @@
       </w:rPr>
     </w:lvl>
   </w:abstractNum>
-  <w:abstractNum w:abstractNumId="31">
+  <w:abstractNum w:abstractNumId="31" w15:restartNumberingAfterBreak="0">
     <w:nsid w:val="66EA5EB7"/>
     <w:multiLevelType w:val="hybridMultilevel"/>
     <w:tmpl w:val="53FA36F6"/>
@@ -12029,7 +12032,7 @@
       </w:rPr>
     </w:lvl>
   </w:abstractNum>
-  <w:abstractNum w:abstractNumId="32">
+  <w:abstractNum w:abstractNumId="32" w15:restartNumberingAfterBreak="0">
     <w:nsid w:val="6E667BB9"/>
     <w:multiLevelType w:val="hybridMultilevel"/>
     <w:tmpl w:val="7C182B8E"/>
@@ -12142,7 +12145,7 @@
       </w:rPr>
     </w:lvl>
   </w:abstractNum>
-  <w:abstractNum w:abstractNumId="33">
+  <w:abstractNum w:abstractNumId="33" w15:restartNumberingAfterBreak="0">
     <w:nsid w:val="73240AA5"/>
     <w:multiLevelType w:val="hybridMultilevel"/>
     <w:tmpl w:val="FC88916C"/>
@@ -12255,7 +12258,7 @@
       </w:rPr>
     </w:lvl>
   </w:abstractNum>
-  <w:abstractNum w:abstractNumId="34">
+  <w:abstractNum w:abstractNumId="34" w15:restartNumberingAfterBreak="0">
     <w:nsid w:val="76C834D5"/>
     <w:multiLevelType w:val="hybridMultilevel"/>
     <w:tmpl w:val="FEFCABF6"/>
@@ -12368,7 +12371,7 @@
       </w:rPr>
     </w:lvl>
   </w:abstractNum>
-  <w:abstractNum w:abstractNumId="35">
+  <w:abstractNum w:abstractNumId="35" w15:restartNumberingAfterBreak="0">
     <w:nsid w:val="79FE503C"/>
     <w:multiLevelType w:val="hybridMultilevel"/>
     <w:tmpl w:val="9E06FA38"/>
@@ -12481,7 +12484,7 @@
       </w:rPr>
     </w:lvl>
   </w:abstractNum>
-  <w:abstractNum w:abstractNumId="36">
+  <w:abstractNum w:abstractNumId="36" w15:restartNumberingAfterBreak="0">
     <w:nsid w:val="7A7D4EDC"/>
     <w:multiLevelType w:val="hybridMultilevel"/>
     <w:tmpl w:val="16565FDC"/>
@@ -12594,7 +12597,7 @@
       </w:rPr>
     </w:lvl>
   </w:abstractNum>
-  <w:abstractNum w:abstractNumId="37">
+  <w:abstractNum w:abstractNumId="37" w15:restartNumberingAfterBreak="0">
     <w:nsid w:val="7D1B4984"/>
     <w:multiLevelType w:val="hybridMultilevel"/>
     <w:tmpl w:val="302C950E"/>
@@ -12707,7 +12710,7 @@
       </w:rPr>
     </w:lvl>
   </w:abstractNum>
-  <w:abstractNum w:abstractNumId="38">
+  <w:abstractNum w:abstractNumId="38" w15:restartNumberingAfterBreak="0">
     <w:nsid w:val="7EBF3979"/>
     <w:multiLevelType w:val="multilevel"/>
     <w:tmpl w:val="6D1AF5C4"/>
@@ -12950,7 +12953,7 @@
 </file>
 
 <file path=word/styles.xml><?xml version="1.0" encoding="utf-8"?>
-<w:styles xmlns:mc="http://schemas.openxmlformats.org/markup-compatibility/2006" xmlns:r="http://schemas.openxmlformats.org/officeDocument/2006/relationships" xmlns:w="http://schemas.openxmlformats.org/wordprocessingml/2006/main" xmlns:w14="http://schemas.microsoft.com/office/word/2010/wordml" xmlns:w15="http://schemas.microsoft.com/office/word/2012/wordml" mc:Ignorable="w14 w15">
+<w:styles xmlns:mc="http://schemas.openxmlformats.org/markup-compatibility/2006" xmlns:r="http://schemas.openxmlformats.org/officeDocument/2006/relationships" xmlns:w="http://schemas.openxmlformats.org/wordprocessingml/2006/main" xmlns:w14="http://schemas.microsoft.com/office/word/2010/wordml" xmlns:w15="http://schemas.microsoft.com/office/word/2012/wordml" xmlns:w16cid="http://schemas.microsoft.com/office/word/2016/wordml/cid" xmlns:w16se="http://schemas.microsoft.com/office/word/2015/wordml/symex" mc:Ignorable="w14 w15 w16se w16cid">
   <w:docDefaults>
     <w:rPrDefault>
       <w:rPr>
@@ -12966,7 +12969,7 @@
       </w:pPr>
     </w:pPrDefault>
   </w:docDefaults>
-  <w:latentStyles w:defLockedState="0" w:defUIPriority="0" w:defSemiHidden="0" w:defUnhideWhenUsed="0" w:defQFormat="0" w:count="371">
+  <w:latentStyles w:defLockedState="0" w:defUIPriority="0" w:defSemiHidden="0" w:defUnhideWhenUsed="0" w:defQFormat="0" w:count="377">
     <w:lsdException w:name="heading 7" w:semiHidden="1" w:unhideWhenUsed="1"/>
     <w:lsdException w:name="heading 8" w:semiHidden="1" w:unhideWhenUsed="1"/>
     <w:lsdException w:name="heading 9" w:semiHidden="1" w:unhideWhenUsed="1"/>
@@ -13105,6 +13108,12 @@
     <w:lsdException w:name="Table Web 3" w:semiHidden="1" w:unhideWhenUsed="1"/>
     <w:lsdException w:name="Balloon Text" w:semiHidden="1" w:unhideWhenUsed="1"/>
     <w:lsdException w:name="Table Theme" w:semiHidden="1" w:unhideWhenUsed="1"/>
+    <w:lsdException w:name="Placeholder Text" w:semiHidden="1"/>
+    <w:lsdException w:name="Light Shading"/>
+    <w:lsdException w:name="Light List"/>
+    <w:lsdException w:name="Light Grid"/>
+    <w:lsdException w:name="Medium Shading 1"/>
+    <w:lsdException w:name="Medium Shading 2"/>
     <w:lsdException w:name="Medium List 1"/>
     <w:lsdException w:name="Medium List 2"/>
     <w:lsdException w:name="Medium Grid 1"/>
@@ -13305,6 +13314,12 @@
     <w:lsdException w:name="List Table 5 Dark Accent 6" w:uiPriority="50"/>
     <w:lsdException w:name="List Table 6 Colorful Accent 6" w:uiPriority="51"/>
     <w:lsdException w:name="List Table 7 Colorful Accent 6" w:uiPriority="52"/>
+    <w:lsdException w:name="Mention" w:semiHidden="1" w:uiPriority="99" w:unhideWhenUsed="1"/>
+    <w:lsdException w:name="Smart Hyperlink" w:semiHidden="1" w:uiPriority="99" w:unhideWhenUsed="1"/>
+    <w:lsdException w:name="Hashtag" w:semiHidden="1" w:uiPriority="99" w:unhideWhenUsed="1"/>
+    <w:lsdException w:name="Unresolved Mention" w:semiHidden="1" w:uiPriority="99" w:unhideWhenUsed="1"/>
+    <w:lsdException w:name="Smart Link" w:semiHidden="1" w:uiPriority="99" w:unhideWhenUsed="1"/>
+    <w:lsdException w:name="Smart Link Error" w:semiHidden="1" w:uiPriority="99" w:unhideWhenUsed="1"/>
   </w:latentStyles>
   <w:style w:type="paragraph" w:default="1" w:styleId="Normal">
     <w:name w:val="Normal"/>
@@ -13890,7 +13905,7 @@
 </file>
 
 <file path=customXml/itemProps1.xml><?xml version="1.0" encoding="utf-8"?>
-<ds:datastoreItem xmlns:ds="http://schemas.openxmlformats.org/officeDocument/2006/customXml" ds:itemID="{5A94695C-3914-4043-B524-599B0BB347BB}">
+<ds:datastoreItem xmlns:ds="http://schemas.openxmlformats.org/officeDocument/2006/customXml" ds:itemID="{F8AE3227-05D4-4046-AAED-32D7F310AE38}">
   <ds:schemaRefs>
     <ds:schemaRef ds:uri="http://schemas.openxmlformats.org/officeDocument/2006/bibliography"/>
   </ds:schemaRefs>

</xml_diff>